<commit_message>
Paper draft is now with an outline
</commit_message>
<xml_diff>
--- a/draft_paper.docx
+++ b/draft_paper.docx
@@ -329,12 +329,150 @@
       </w:r>
     </w:p>
     <w:p>
+      <w:pPr>
+        <w:pStyle w:val="FirstParagraph"/>
+      </w:pPr>
+      <w:r>
+        <w:t xml:space="preserve">Measurement lays an important foundation of psychological science.</w:t>
+      </w:r>
+    </w:p>
+    <w:bookmarkEnd w:id="28"/>
+    <w:bookmarkStart w:id="29" w:name="a-brief-overview-of-item-response-theory"/>
+    <w:p>
+      <w:pPr>
+        <w:pStyle w:val="Heading1"/>
+      </w:pPr>
+      <w:r>
+        <w:t xml:space="preserve">A Brief Overview of Item Response Theory</w:t>
+      </w:r>
+    </w:p>
+    <w:bookmarkEnd w:id="29"/>
+    <w:bookmarkStart w:id="30" w:name="graded-response-model"/>
+    <w:p>
+      <w:pPr>
+        <w:pStyle w:val="Heading1"/>
+      </w:pPr>
+      <w:r>
+        <w:t xml:space="preserve">Graded Response Model</w:t>
+      </w:r>
+    </w:p>
+    <w:bookmarkEnd w:id="30"/>
+    <w:bookmarkStart w:id="31" w:name="assumptions-and-key-concepts"/>
+    <w:p>
+      <w:pPr>
+        <w:pStyle w:val="Heading1"/>
+      </w:pPr>
+      <w:r>
+        <w:t xml:space="preserve">Assumptions and Key Concepts</w:t>
+      </w:r>
+    </w:p>
+    <w:bookmarkEnd w:id="31"/>
+    <w:bookmarkStart w:id="40" w:name="Xf9c4c6d9a99bfe8f722303d094587909f1e3134"/>
+    <w:p>
+      <w:pPr>
+        <w:pStyle w:val="Heading1"/>
+      </w:pPr>
+      <w:r>
+        <w:t xml:space="preserve">An Illustrative Example of Graded Response Model: The Right Wing Authoritarianism (RWA) Scale</w:t>
+      </w:r>
+    </w:p>
+    <w:bookmarkStart w:id="32" w:name="X6ca918c12bc5941f76ff0eee453f1f98e40d225"/>
+    <w:p>
+      <w:pPr>
+        <w:pStyle w:val="Heading2"/>
+      </w:pPr>
+      <w:r>
+        <w:t xml:space="preserve">A Brief Overview of the Altemeyer’s RWA Scale</w:t>
+      </w:r>
+    </w:p>
+    <w:bookmarkEnd w:id="32"/>
+    <w:bookmarkStart w:id="33" w:name="step-1-preparation"/>
+    <w:p>
+      <w:pPr>
+        <w:pStyle w:val="Heading2"/>
+      </w:pPr>
+      <w:r>
+        <w:t xml:space="preserve">Step 1: Preparation</w:t>
+      </w:r>
+    </w:p>
+    <w:bookmarkEnd w:id="33"/>
+    <w:bookmarkStart w:id="34" w:name="Xf8ec82b6bcab61e2891ae3c430cce02be3497b9"/>
+    <w:p>
+      <w:pPr>
+        <w:pStyle w:val="Heading2"/>
+      </w:pPr>
+      <w:r>
+        <w:t xml:space="preserve">Step 2: Inspecting Key Descriptive Statistics</w:t>
+      </w:r>
+    </w:p>
+    <w:bookmarkEnd w:id="34"/>
+    <w:bookmarkStart w:id="35" w:name="step-3-examining-dimensionality"/>
+    <w:p>
+      <w:pPr>
+        <w:pStyle w:val="Heading2"/>
+      </w:pPr>
+      <w:r>
+        <w:t xml:space="preserve">Step 3: Examining Dimensionality</w:t>
+      </w:r>
+    </w:p>
+    <w:bookmarkEnd w:id="35"/>
+    <w:bookmarkStart w:id="36" w:name="Xcdd335fbc80fed5396098f166b48cb0c87a0ee4"/>
+    <w:p>
+      <w:pPr>
+        <w:pStyle w:val="Heading2"/>
+      </w:pPr>
+      <w:r>
+        <w:t xml:space="preserve">Step 4: Model Estimation, Parameters, and Fit Statistics</w:t>
+      </w:r>
+    </w:p>
+    <w:bookmarkEnd w:id="36"/>
+    <w:bookmarkStart w:id="37" w:name="step-5-model-residuals"/>
+    <w:p>
+      <w:pPr>
+        <w:pStyle w:val="Heading2"/>
+      </w:pPr>
+      <w:r>
+        <w:t xml:space="preserve">Step 5: Model Residuals</w:t>
+      </w:r>
+    </w:p>
+    <w:bookmarkEnd w:id="37"/>
+    <w:bookmarkStart w:id="38" w:name="step-6-irt-plots"/>
+    <w:p>
+      <w:pPr>
+        <w:pStyle w:val="Heading2"/>
+      </w:pPr>
+      <w:r>
+        <w:t xml:space="preserve">Step 6: IRT Plots</w:t>
+      </w:r>
+    </w:p>
+    <w:bookmarkEnd w:id="38"/>
+    <w:bookmarkStart w:id="39" w:name="step-7-computing-reliability"/>
+    <w:p>
+      <w:pPr>
+        <w:pStyle w:val="Heading2"/>
+      </w:pPr>
+      <w:r>
+        <w:t xml:space="preserve">Step 7: Computing Reliability</w:t>
+      </w:r>
+    </w:p>
+    <w:bookmarkEnd w:id="39"/>
+    <w:bookmarkEnd w:id="40"/>
+    <w:bookmarkStart w:id="41" w:name="conclusions"/>
+    <w:p>
+      <w:pPr>
+        <w:pStyle w:val="Heading1"/>
+      </w:pPr>
+      <w:r>
+        <w:t xml:space="preserve">Conclusions</w:t>
+      </w:r>
+    </w:p>
+    <w:p>
       <w:r>
         <w:br w:type="page"/>
       </w:r>
     </w:p>
-    <w:bookmarkEnd w:id="28"/>
-    <w:bookmarkStart w:id="30" w:name="references"/>
+    <w:bookmarkEnd w:id="41"/>
+    <w:bookmarkStart w:id="43" w:name="references"/>
     <w:p>
       <w:pPr>
         <w:pStyle w:val="Heading1"/>
@@ -343,9 +481,9 @@
         <w:t xml:space="preserve">References</w:t>
       </w:r>
     </w:p>
-    <w:bookmarkStart w:id="29" w:name="refs"/>
-    <w:bookmarkEnd w:id="29"/>
-    <w:bookmarkEnd w:id="30"/>
+    <w:bookmarkStart w:id="42" w:name="refs"/>
+    <w:bookmarkEnd w:id="42"/>
+    <w:bookmarkEnd w:id="43"/>
     <w:sectPr>
       <w:headerReference r:id="rId9" w:type="default"/>
       <w:pgSz w:h="15840" w:w="12240"/>
@@ -389,7 +527,7 @@
       </w:tabs>
     </w:pPr>
     <w:r>
-      <w:t>GRADED RESPONSE MODEL TUTORIAL</w:t>
+      <w:t>A GRADED RESPONSE MODEL TUTORIAL</w:t>
     </w:r>
     <w:r>
       <w:tab/>

</xml_diff>